<commit_message>
Removed double twinkle and for loop from lessons
</commit_message>
<xml_diff>
--- a/lessons/Lesson 11.docx
+++ b/lessons/Lesson 11.docx
@@ -15,7 +15,7 @@
         <w:rPr>
           <w:rFonts w:ascii="Arial" w:hAnsi="Arial" w:cs="Arial"/>
         </w:rPr>
-        <w:t>The next thing you will learn is “for loops”. These are loops that repeat themselves, but change a number every time the do. Try this:</w:t>
+        <w:t>You can use while loops to make turn on lights in order. In the code below, every time it goes through the loop, the variable gets bigger by one, so it colors a different light.</w:t>
       </w:r>
     </w:p>
     <w:p>
@@ -36,85 +36,25 @@
           <w:highlight w:val="lightGray"/>
         </w:rPr>
       </w:pPr>
+      <w:bookmarkStart w:id="0" w:name="_GoBack"/>
+      <w:bookmarkEnd w:id="0"/>
+      <w:proofErr w:type="spellStart"/>
       <w:proofErr w:type="gramStart"/>
       <w:r>
         <w:rPr>
           <w:rFonts w:ascii="Arial" w:hAnsi="Arial" w:cs="Arial"/>
           <w:highlight w:val="lightGray"/>
         </w:rPr>
-        <w:t>for</w:t>
-      </w:r>
+        <w:t>var</w:t>
+      </w:r>
+      <w:proofErr w:type="spellEnd"/>
       <w:proofErr w:type="gramEnd"/>
       <w:r>
         <w:rPr>
           <w:rFonts w:ascii="Arial" w:hAnsi="Arial" w:cs="Arial"/>
           <w:highlight w:val="lightGray"/>
         </w:rPr>
-        <w:t xml:space="preserve"> (</w:t>
-      </w:r>
-      <w:proofErr w:type="spellStart"/>
-      <w:r>
-        <w:rPr>
-          <w:rFonts w:ascii="Arial" w:hAnsi="Arial" w:cs="Arial"/>
-          <w:highlight w:val="lightGray"/>
-        </w:rPr>
-        <w:t>int</w:t>
-      </w:r>
-      <w:proofErr w:type="spellEnd"/>
-      <w:r>
-        <w:rPr>
-          <w:rFonts w:ascii="Arial" w:hAnsi="Arial" w:cs="Arial"/>
-          <w:highlight w:val="lightGray"/>
-        </w:rPr>
-        <w:t xml:space="preserve"> </w:t>
-      </w:r>
-      <w:proofErr w:type="spellStart"/>
-      <w:r>
-        <w:rPr>
-          <w:rFonts w:ascii="Arial" w:hAnsi="Arial" w:cs="Arial"/>
-          <w:highlight w:val="lightGray"/>
-        </w:rPr>
-        <w:t>i</w:t>
-      </w:r>
-      <w:proofErr w:type="spellEnd"/>
-      <w:r>
-        <w:rPr>
-          <w:rFonts w:ascii="Arial" w:hAnsi="Arial" w:cs="Arial"/>
-          <w:highlight w:val="lightGray"/>
-        </w:rPr>
-        <w:t xml:space="preserve">=0; </w:t>
-      </w:r>
-      <w:proofErr w:type="spellStart"/>
-      <w:r>
-        <w:rPr>
-          <w:rFonts w:ascii="Arial" w:hAnsi="Arial" w:cs="Arial"/>
-          <w:highlight w:val="lightGray"/>
-        </w:rPr>
-        <w:t>i</w:t>
-      </w:r>
-      <w:proofErr w:type="spellEnd"/>
-      <w:r>
-        <w:rPr>
-          <w:rFonts w:ascii="Arial" w:hAnsi="Arial" w:cs="Arial"/>
-          <w:highlight w:val="lightGray"/>
-        </w:rPr>
-        <w:t xml:space="preserve">&lt;3; </w:t>
-      </w:r>
-      <w:proofErr w:type="spellStart"/>
-      <w:r>
-        <w:rPr>
-          <w:rFonts w:ascii="Arial" w:hAnsi="Arial" w:cs="Arial"/>
-          <w:highlight w:val="lightGray"/>
-        </w:rPr>
-        <w:t>i</w:t>
-      </w:r>
-      <w:proofErr w:type="spellEnd"/>
-      <w:r>
-        <w:rPr>
-          <w:rFonts w:ascii="Arial" w:hAnsi="Arial" w:cs="Arial"/>
-          <w:highlight w:val="lightGray"/>
-        </w:rPr>
-        <w:t>=i+1){</w:t>
+        <w:t xml:space="preserve"> = 0;</w:t>
       </w:r>
     </w:p>
     <w:p>
@@ -126,20 +66,13 @@
           <w:highlight w:val="lightGray"/>
         </w:rPr>
       </w:pPr>
-      <w:r>
-        <w:rPr>
-          <w:rFonts w:ascii="Arial" w:hAnsi="Arial" w:cs="Arial"/>
-          <w:highlight w:val="lightGray"/>
-        </w:rPr>
-        <w:t xml:space="preserve">     </w:t>
-      </w:r>
       <w:proofErr w:type="gramStart"/>
       <w:r>
         <w:rPr>
           <w:rFonts w:ascii="Arial" w:hAnsi="Arial" w:cs="Arial"/>
           <w:highlight w:val="lightGray"/>
         </w:rPr>
-        <w:t>draw</w:t>
+        <w:t>while</w:t>
       </w:r>
       <w:proofErr w:type="gramEnd"/>
       <w:r>
@@ -147,7 +80,7 @@
           <w:rFonts w:ascii="Arial" w:hAnsi="Arial" w:cs="Arial"/>
           <w:highlight w:val="lightGray"/>
         </w:rPr>
-        <w:t xml:space="preserve"> (3, </w:t>
+        <w:t xml:space="preserve"> (</w:t>
       </w:r>
       <w:proofErr w:type="spellStart"/>
       <w:r>
@@ -163,7 +96,14 @@
           <w:rFonts w:ascii="Arial" w:hAnsi="Arial" w:cs="Arial"/>
           <w:highlight w:val="lightGray"/>
         </w:rPr>
-        <w:t>, blue);</w:t>
+        <w:t>&lt;3</w:t>
+      </w:r>
+      <w:r>
+        <w:rPr>
+          <w:rFonts w:ascii="Arial" w:hAnsi="Arial" w:cs="Arial"/>
+          <w:highlight w:val="lightGray"/>
+        </w:rPr>
+        <w:t>){</w:t>
       </w:r>
     </w:p>
     <w:p>
@@ -188,7 +128,7 @@
           <w:rFonts w:ascii="Arial" w:hAnsi="Arial" w:cs="Arial"/>
           <w:highlight w:val="lightGray"/>
         </w:rPr>
-        <w:t>wait</w:t>
+        <w:t>draw</w:t>
       </w:r>
       <w:proofErr w:type="gramEnd"/>
       <w:r>
@@ -196,7 +136,23 @@
           <w:rFonts w:ascii="Arial" w:hAnsi="Arial" w:cs="Arial"/>
           <w:highlight w:val="lightGray"/>
         </w:rPr>
-        <w:t>();</w:t>
+        <w:t xml:space="preserve"> (2, </w:t>
+      </w:r>
+      <w:proofErr w:type="spellStart"/>
+      <w:r>
+        <w:rPr>
+          <w:rFonts w:ascii="Arial" w:hAnsi="Arial" w:cs="Arial"/>
+          <w:highlight w:val="lightGray"/>
+        </w:rPr>
+        <w:t>var</w:t>
+      </w:r>
+      <w:proofErr w:type="spellEnd"/>
+      <w:r>
+        <w:rPr>
+          <w:rFonts w:ascii="Arial" w:hAnsi="Arial" w:cs="Arial"/>
+          <w:highlight w:val="lightGray"/>
+        </w:rPr>
+        <w:t>, blue);</w:t>
       </w:r>
     </w:p>
     <w:p>
@@ -205,6 +161,7 @@
         <w:outlineLvl w:val="0"/>
         <w:rPr>
           <w:rFonts w:ascii="Arial" w:hAnsi="Arial" w:cs="Arial"/>
+          <w:highlight w:val="lightGray"/>
         </w:rPr>
       </w:pPr>
       <w:r>
@@ -212,10 +169,42 @@
           <w:rFonts w:ascii="Arial" w:hAnsi="Arial" w:cs="Arial"/>
           <w:highlight w:val="lightGray"/>
         </w:rPr>
-        <w:t>}</w:t>
-      </w:r>
-      <w:bookmarkStart w:id="0" w:name="_GoBack"/>
-      <w:bookmarkEnd w:id="0"/>
+        <w:t xml:space="preserve">     </w:t>
+      </w:r>
+      <w:proofErr w:type="spellStart"/>
+      <w:proofErr w:type="gramStart"/>
+      <w:r>
+        <w:rPr>
+          <w:rFonts w:ascii="Arial" w:hAnsi="Arial" w:cs="Arial"/>
+          <w:highlight w:val="lightGray"/>
+        </w:rPr>
+        <w:t>var</w:t>
+      </w:r>
+      <w:proofErr w:type="spellEnd"/>
+      <w:proofErr w:type="gramEnd"/>
+      <w:r>
+        <w:rPr>
+          <w:rFonts w:ascii="Arial" w:hAnsi="Arial" w:cs="Arial"/>
+          <w:highlight w:val="lightGray"/>
+        </w:rPr>
+        <w:t xml:space="preserve"> = </w:t>
+      </w:r>
+      <w:proofErr w:type="spellStart"/>
+      <w:r>
+        <w:rPr>
+          <w:rFonts w:ascii="Arial" w:hAnsi="Arial" w:cs="Arial"/>
+          <w:highlight w:val="lightGray"/>
+        </w:rPr>
+        <w:t>var</w:t>
+      </w:r>
+      <w:proofErr w:type="spellEnd"/>
+      <w:r>
+        <w:rPr>
+          <w:rFonts w:ascii="Arial" w:hAnsi="Arial" w:cs="Arial"/>
+          <w:highlight w:val="lightGray"/>
+        </w:rPr>
+        <w:t xml:space="preserve"> + 1;</w:t>
+      </w:r>
     </w:p>
     <w:p>
       <w:pPr>
@@ -223,8 +212,32 @@
         <w:outlineLvl w:val="0"/>
         <w:rPr>
           <w:rFonts w:ascii="Arial" w:hAnsi="Arial" w:cs="Arial"/>
+          <w:highlight w:val="lightGray"/>
         </w:rPr>
       </w:pPr>
+      <w:r>
+        <w:rPr>
+          <w:rFonts w:ascii="Arial" w:hAnsi="Arial" w:cs="Arial"/>
+          <w:highlight w:val="lightGray"/>
+        </w:rPr>
+        <w:t xml:space="preserve">     </w:t>
+      </w:r>
+      <w:proofErr w:type="gramStart"/>
+      <w:r>
+        <w:rPr>
+          <w:rFonts w:ascii="Arial" w:hAnsi="Arial" w:cs="Arial"/>
+          <w:highlight w:val="lightGray"/>
+        </w:rPr>
+        <w:t>wait</w:t>
+      </w:r>
+      <w:proofErr w:type="gramEnd"/>
+      <w:r>
+        <w:rPr>
+          <w:rFonts w:ascii="Arial" w:hAnsi="Arial" w:cs="Arial"/>
+          <w:highlight w:val="lightGray"/>
+        </w:rPr>
+        <w:t>();</w:t>
+      </w:r>
     </w:p>
     <w:p>
       <w:pPr>
@@ -237,36 +250,9 @@
       <w:r>
         <w:rPr>
           <w:rFonts w:ascii="Arial" w:hAnsi="Arial" w:cs="Arial"/>
-        </w:rPr>
-        <w:t xml:space="preserve">The program draws and then waits three different times. Each time, the variable </w:t>
-      </w:r>
-      <w:proofErr w:type="spellStart"/>
-      <w:r>
-        <w:rPr>
-          <w:rFonts w:ascii="Arial" w:hAnsi="Arial" w:cs="Arial"/>
-        </w:rPr>
-        <w:t>i</w:t>
-      </w:r>
-      <w:proofErr w:type="spellEnd"/>
-      <w:r>
-        <w:rPr>
-          <w:rFonts w:ascii="Arial" w:hAnsi="Arial" w:cs="Arial"/>
-        </w:rPr>
-        <w:t xml:space="preserve"> </w:t>
-      </w:r>
-      <w:proofErr w:type="gramStart"/>
-      <w:r>
-        <w:rPr>
-          <w:rFonts w:ascii="Arial" w:hAnsi="Arial" w:cs="Arial"/>
-        </w:rPr>
-        <w:t>gets</w:t>
-      </w:r>
-      <w:proofErr w:type="gramEnd"/>
-      <w:r>
-        <w:rPr>
-          <w:rFonts w:ascii="Arial" w:hAnsi="Arial" w:cs="Arial"/>
-        </w:rPr>
-        <w:t xml:space="preserve"> bigger, so it colors a different light.</w:t>
+          <w:highlight w:val="lightGray"/>
+        </w:rPr>
+        <w:t>}</w:t>
       </w:r>
     </w:p>
     <w:p>

</xml_diff>